<commit_message>
Przedstawienie problemu - środowisko eksperymentu
</commit_message>
<xml_diff>
--- a/Przedstawienie problemu.docx
+++ b/Przedstawienie problemu.docx
@@ -92,7 +92,7 @@
     </w:p>
     <w:p>
       <w:pPr>
-        <w:ind w:left="360" w:firstLine="348"/>
+        <w:ind w:firstLine="360"/>
         <w:jc w:val="both"/>
       </w:pPr>
       <w:r>
@@ -105,11 +105,11 @@
         <w:t xml:space="preserve">stosowanych w elektronice służącej do przetwarzania obrazu, </w:t>
       </w:r>
       <w:r>
-        <w:t xml:space="preserve">rozważenia dostępnych konfiguracji sprzętowych oraz, co najważniejsze ich dostępności. Ustalony został maksymalny budżet na zakup </w:t>
+        <w:t xml:space="preserve">rozważenia dostępnych konfiguracji sprzętowych oraz, co najważniejsze ich dostępności. Ustalony został maksymalny budżet na zakup nowego sprzętu </w:t>
       </w:r>
       <w:r>
         <w:lastRenderedPageBreak/>
-        <w:t>nowego sprzętu elektronicznego, podjęte zostały rozmowy dotyczące  jego wypożyczenia i zbadana dostępność wybranych produktów. Ograniczenia sprzętowe zostaną omówione w dalszej części pracy.</w:t>
+        <w:t>elektronicznego, podjęte zostały rozmowy dotyczące  jego wypożyczenia i zbadana dostępność wybranych produktów. Ograniczenia sprzętowe zostaną omówione w dalszej części pracy.</w:t>
       </w:r>
     </w:p>
     <w:p>
@@ -136,7 +136,12 @@
         <w:jc w:val="both"/>
       </w:pPr>
       <w:r>
-        <w:t xml:space="preserve">Przyjętym standardem podczas przeprowadzania testów subiektywnych wideo jest użycie nieskompresowanych sekwencji wideo. Konieczne było przygotowanie oprogramowania, które </w:t>
+        <w:t>Przyjętym standardem podczas przeprowadzania testów subiektywnych wideo jest użycie nieskompresowanych sekwencji wideo. Konieczne było przygotowanie oprogram</w:t>
+      </w:r>
+      <w:bookmarkStart w:id="0" w:name="_GoBack"/>
+      <w:bookmarkEnd w:id="0"/>
+      <w:r>
+        <w:t xml:space="preserve">owania, które </w:t>
       </w:r>
       <w:r>
         <w:t>pozwoli odtwarzać kolejne klatki reprezentowane jako surowe dane. Przeprowadzono analizę istniejących rozwiązań, stworzono autorskie rozwiązanie programistyczne oraz przetestowano zarówno jego wydajność jak i niezawodność. Szczegóły implementacyjne oraz opis programu zostaną przedstawione w dalszej części pracy.</w:t>
@@ -164,8 +169,6 @@
       <w:pPr>
         <w:ind w:left="360"/>
       </w:pPr>
-      <w:bookmarkStart w:id="0" w:name="_GoBack"/>
-      <w:bookmarkEnd w:id="0"/>
     </w:p>
     <w:p/>
     <w:p>
@@ -181,6 +184,15 @@
       </w:r>
       <w:r>
         <w:t>eksperymentu</w:t>
+      </w:r>
+    </w:p>
+    <w:p>
+      <w:pPr>
+        <w:ind w:firstLine="360"/>
+        <w:jc w:val="both"/>
+      </w:pPr>
+      <w:r>
+        <w:t>Środowisko eksperymentu powinno być przygotowane tak, by zapewniało osobie poddawanej testom odpowiedni poziom komfortu, jednocześnie jak najmniej odciągając jej uwagę od samego badania. Przeanalizowano liczbę dostępnych lokacji, w których test mógłby się odbyć, następnie wybrano najlepszą z nich i przystosowano ją, by jak najlepiej spełniała powyższe kryteria. Opis pomieszczenia oraz kolejnych kroków jego przygotowania zostanie poruszony w dalszej części pracy.</w:t>
       </w:r>
     </w:p>
     <w:p/>
@@ -2221,7 +2233,7 @@
 </file>
 
 <file path=customXml/itemProps1.xml><?xml version="1.0" encoding="utf-8"?>
-<ds:datastoreItem xmlns:ds="http://schemas.openxmlformats.org/officeDocument/2006/customXml" ds:itemID="{AE7969B1-F378-48DF-A512-180E3025009D}">
+<ds:datastoreItem xmlns:ds="http://schemas.openxmlformats.org/officeDocument/2006/customXml" ds:itemID="{B995C7B1-A32F-4EBB-B82F-5FDA7CDDE1FC}">
   <ds:schemaRefs>
     <ds:schemaRef ds:uri="http://schemas.openxmlformats.org/officeDocument/2006/bibliography"/>
   </ds:schemaRefs>

</xml_diff>